<commit_message>
covert to markdown format
</commit_message>
<xml_diff>
--- a/电子材料/第三章/二维码及网页展示/Huawei-LiteOS.docx
+++ b/电子材料/第三章/二维码及网页展示/Huawei-LiteOS.docx
@@ -1,6 +1,6 @@
 
 <file path=word/document.xml><?xml version="1.0" encoding="utf-8"?>
-<w:document xmlns:wpc="http://schemas.microsoft.com/office/word/2010/wordprocessingCanvas" xmlns:mc="http://schemas.openxmlformats.org/markup-compatibility/2006" xmlns:o="urn:schemas-microsoft-com:office:office" xmlns:r="http://schemas.openxmlformats.org/officeDocument/2006/relationships" xmlns:m="http://schemas.openxmlformats.org/officeDocument/2006/math" xmlns:v="urn:schemas-microsoft-com:vml" xmlns:wp14="http://schemas.microsoft.com/office/word/2010/wordprocessingDrawing" xmlns:wp="http://schemas.openxmlformats.org/drawingml/2006/wordprocessingDrawing" xmlns:w10="urn:schemas-microsoft-com:office:word" xmlns:w="http://schemas.openxmlformats.org/wordprocessingml/2006/main" xmlns:w14="http://schemas.microsoft.com/office/word/2010/wordml" xmlns:w15="http://schemas.microsoft.com/office/word/2012/wordml" xmlns:wpg="http://schemas.microsoft.com/office/word/2010/wordprocessingGroup" xmlns:wpi="http://schemas.microsoft.com/office/word/2010/wordprocessingInk" xmlns:wne="http://schemas.microsoft.com/office/word/2006/wordml" xmlns:wps="http://schemas.microsoft.com/office/word/2010/wordprocessingShape" mc:Ignorable="w14 w15 wp14">
+<w:document xmlns:wpc="http://schemas.microsoft.com/office/word/2010/wordprocessingCanvas" xmlns:cx="http://schemas.microsoft.com/office/drawing/2014/chartex" xmlns:cx1="http://schemas.microsoft.com/office/drawing/2015/9/8/chartex" xmlns:mc="http://schemas.openxmlformats.org/markup-compatibility/2006" xmlns:o="urn:schemas-microsoft-com:office:office" xmlns:r="http://schemas.openxmlformats.org/officeDocument/2006/relationships" xmlns:m="http://schemas.openxmlformats.org/officeDocument/2006/math" xmlns:v="urn:schemas-microsoft-com:vml" xmlns:wp14="http://schemas.microsoft.com/office/word/2010/wordprocessingDrawing" xmlns:wp="http://schemas.openxmlformats.org/drawingml/2006/wordprocessingDrawing" xmlns:w10="urn:schemas-microsoft-com:office:word" xmlns:w="http://schemas.openxmlformats.org/wordprocessingml/2006/main" xmlns:w14="http://schemas.microsoft.com/office/word/2010/wordml" xmlns:w15="http://schemas.microsoft.com/office/word/2012/wordml" xmlns:w16se="http://schemas.microsoft.com/office/word/2015/wordml/symex" xmlns:wpg="http://schemas.microsoft.com/office/word/2010/wordprocessingGroup" xmlns:wpi="http://schemas.microsoft.com/office/word/2010/wordprocessingInk" xmlns:wne="http://schemas.microsoft.com/office/word/2006/wordml" xmlns:wps="http://schemas.microsoft.com/office/word/2010/wordprocessingShape" mc:Ignorable="w14 w15 w16se wp14">
   <w:body>
     <w:p>
       <w:pPr>
@@ -179,7 +179,6 @@
           <w:szCs w:val="30"/>
         </w:rPr>
       </w:pPr>
-      <w:bookmarkStart w:id="1" w:name="_GoBack"/>
       <w:r>
         <w:rPr>
           <w:rFonts w:ascii="华文中宋" w:eastAsia="华文中宋" w:hAnsi="华文中宋" w:cs="Times New Roman" w:hint="eastAsia"/>
@@ -364,7 +363,7 @@
     </w:p>
     <w:tbl>
       <w:tblPr>
-        <w:tblStyle w:val="a7"/>
+        <w:tblStyle w:val="a9"/>
         <w:tblW w:w="0" w:type="auto"/>
         <w:tblLook w:val="04A0" w:firstRow="1" w:lastRow="0" w:firstColumn="1" w:lastColumn="0" w:noHBand="0" w:noVBand="1"/>
       </w:tblPr>
@@ -1194,7 +1193,7 @@
           <w:kern w:val="24"/>
           <w:szCs w:val="21"/>
         </w:rPr>
-        <w:object w:dxaOrig="10231" w:dyaOrig="5821">
+        <w:object w:dxaOrig="10230" w:dyaOrig="5820">
           <v:shapetype id="_x0000_t75" coordsize="21600,21600" o:spt="75" o:preferrelative="t" path="m@4@5l@4@11@9@11@9@5xe" filled="f" stroked="f">
             <v:stroke joinstyle="miter"/>
             <v:formulas>
@@ -1214,10 +1213,10 @@
             <v:path o:extrusionok="f" gradientshapeok="t" o:connecttype="rect"/>
             <o:lock v:ext="edit" aspectratio="t"/>
           </v:shapetype>
-          <v:shape id="_x0000_i1025" type="#_x0000_t75" style="width:414.75pt;height:236.25pt" o:ole="">
+          <v:shape id="_x0000_i1033" type="#_x0000_t75" style="width:414.75pt;height:236.25pt" o:ole="">
             <v:imagedata r:id="rId8" o:title=""/>
           </v:shape>
-          <o:OLEObject Type="Embed" ProgID="Visio.Drawing.15" ShapeID="_x0000_i1025" DrawAspect="Content" ObjectID="_1610100003" r:id="rId9"/>
+          <o:OLEObject Type="Embed" ProgID="Visio.Drawing.15" ShapeID="_x0000_i1033" DrawAspect="Content" ObjectID="_1612266109" r:id="rId9"/>
         </w:object>
       </w:r>
     </w:p>
@@ -1233,7 +1232,7 @@
           <w:szCs w:val="21"/>
         </w:rPr>
       </w:pPr>
-      <w:bookmarkStart w:id="2" w:name="_Ref535248202"/>
+      <w:bookmarkStart w:id="1" w:name="_Ref535248202"/>
       <w:r>
         <w:rPr>
           <w:rFonts w:ascii="Times New Roman" w:hAnsi="Times New Roman" w:cs="Times New Roman" w:hint="eastAsia"/>
@@ -1334,7 +1333,7 @@
         </w:rPr>
         <w:fldChar w:fldCharType="end"/>
       </w:r>
-      <w:bookmarkEnd w:id="2"/>
+      <w:bookmarkEnd w:id="1"/>
       <w:r>
         <w:rPr>
           <w:rFonts w:ascii="Times New Roman" w:hAnsi="Times New Roman" w:cs="Times New Roman"/>
@@ -1559,7 +1558,17 @@
           <w:sz w:val="24"/>
           <w:szCs w:val="24"/>
         </w:rPr>
-        <w:t>Huawei-LiteOSLiteOS</w:t>
+        <w:t>Huawei-LiteOS</w:t>
+      </w:r>
+      <w:bookmarkStart w:id="2" w:name="_GoBack"/>
+      <w:bookmarkEnd w:id="2"/>
+      <w:r>
+        <w:rPr>
+          <w:rFonts w:ascii="Times New Roman" w:eastAsia="宋体" w:hAnsi="Times New Roman" w:cs="Times New Roman" w:hint="eastAsia"/>
+          <w:sz w:val="24"/>
+          <w:szCs w:val="24"/>
+        </w:rPr>
+        <w:t>LiteOS</w:t>
       </w:r>
       <w:r>
         <w:rPr>
@@ -1908,7 +1917,7 @@
     </w:p>
     <w:tbl>
       <w:tblPr>
-        <w:tblStyle w:val="10"/>
+        <w:tblStyle w:val="12"/>
         <w:tblW w:w="8296" w:type="dxa"/>
         <w:jc w:val="center"/>
         <w:tblBorders>
@@ -7029,7 +7038,7 @@
     </w:p>
     <w:tbl>
       <w:tblPr>
-        <w:tblStyle w:val="a7"/>
+        <w:tblStyle w:val="a9"/>
         <w:tblW w:w="7413" w:type="dxa"/>
         <w:tblInd w:w="413" w:type="dxa"/>
         <w:tblLook w:val="04A0" w:firstRow="1" w:lastRow="0" w:firstColumn="1" w:lastColumn="0" w:noHBand="0" w:noVBand="1"/>
@@ -7357,7 +7366,7 @@
     </w:p>
     <w:tbl>
       <w:tblPr>
-        <w:tblStyle w:val="a7"/>
+        <w:tblStyle w:val="a9"/>
         <w:tblW w:w="7413" w:type="dxa"/>
         <w:tblInd w:w="413" w:type="dxa"/>
         <w:tblLook w:val="04A0" w:firstRow="1" w:lastRow="0" w:firstColumn="1" w:lastColumn="0" w:noHBand="0" w:noVBand="1"/>
@@ -7844,7 +7853,7 @@
     </w:p>
     <w:tbl>
       <w:tblPr>
-        <w:tblStyle w:val="a7"/>
+        <w:tblStyle w:val="a9"/>
         <w:tblW w:w="0" w:type="auto"/>
         <w:tblInd w:w="413" w:type="dxa"/>
         <w:tblLook w:val="04A0" w:firstRow="1" w:lastRow="0" w:firstColumn="1" w:lastColumn="0" w:noHBand="0" w:noVBand="1"/>
@@ -8759,7 +8768,7 @@
     </w:p>
     <w:p>
       <w:pPr>
-        <w:pStyle w:val="a9"/>
+        <w:pStyle w:val="ac"/>
         <w:rPr>
           <w:rStyle w:val="figcap"/>
           <w:bCs/>
@@ -10004,7 +10013,7 @@
     </w:p>
     <w:tbl>
       <w:tblPr>
-        <w:tblStyle w:val="a7"/>
+        <w:tblStyle w:val="a9"/>
         <w:tblW w:w="0" w:type="auto"/>
         <w:tblLook w:val="04A0" w:firstRow="1" w:lastRow="0" w:firstColumn="1" w:lastColumn="0" w:noHBand="0" w:noVBand="1"/>
       </w:tblPr>
@@ -10203,7 +10212,7 @@
     </w:p>
     <w:p>
       <w:pPr>
-        <w:pStyle w:val="a8"/>
+        <w:pStyle w:val="aa"/>
         <w:numPr>
           <w:ilvl w:val="0"/>
           <w:numId w:val="5"/>
@@ -10219,7 +10228,7 @@
     </w:p>
     <w:p>
       <w:pPr>
-        <w:pStyle w:val="a8"/>
+        <w:pStyle w:val="aa"/>
         <w:numPr>
           <w:ilvl w:val="0"/>
           <w:numId w:val="5"/>
@@ -10232,7 +10241,6 @@
         <w:t>OceanConnect official website. https://developer.huawei.com/ict/cn/site-oceanconnect-next.</w:t>
       </w:r>
       <w:bookmarkEnd w:id="51"/>
-      <w:bookmarkEnd w:id="1"/>
     </w:p>
     <w:sectPr>
       <w:pgSz w:w="11906" w:h="16838"/>
@@ -10245,7 +10253,7 @@
 </file>
 
 <file path=word/endnotes.xml><?xml version="1.0" encoding="utf-8"?>
-<w:endnotes xmlns:wpc="http://schemas.microsoft.com/office/word/2010/wordprocessingCanvas" xmlns:mc="http://schemas.openxmlformats.org/markup-compatibility/2006" xmlns:o="urn:schemas-microsoft-com:office:office" xmlns:r="http://schemas.openxmlformats.org/officeDocument/2006/relationships" xmlns:m="http://schemas.openxmlformats.org/officeDocument/2006/math" xmlns:v="urn:schemas-microsoft-com:vml" xmlns:wp14="http://schemas.microsoft.com/office/word/2010/wordprocessingDrawing" xmlns:wp="http://schemas.openxmlformats.org/drawingml/2006/wordprocessingDrawing" xmlns:w10="urn:schemas-microsoft-com:office:word" xmlns:w="http://schemas.openxmlformats.org/wordprocessingml/2006/main" xmlns:w14="http://schemas.microsoft.com/office/word/2010/wordml" xmlns:w15="http://schemas.microsoft.com/office/word/2012/wordml" xmlns:wpg="http://schemas.microsoft.com/office/word/2010/wordprocessingGroup" xmlns:wpi="http://schemas.microsoft.com/office/word/2010/wordprocessingInk" xmlns:wne="http://schemas.microsoft.com/office/word/2006/wordml" xmlns:wps="http://schemas.microsoft.com/office/word/2010/wordprocessingShape" mc:Ignorable="w14 w15 wp14">
+<w:endnotes xmlns:wpc="http://schemas.microsoft.com/office/word/2010/wordprocessingCanvas" xmlns:cx="http://schemas.microsoft.com/office/drawing/2014/chartex" xmlns:cx1="http://schemas.microsoft.com/office/drawing/2015/9/8/chartex" xmlns:mc="http://schemas.openxmlformats.org/markup-compatibility/2006" xmlns:o="urn:schemas-microsoft-com:office:office" xmlns:r="http://schemas.openxmlformats.org/officeDocument/2006/relationships" xmlns:m="http://schemas.openxmlformats.org/officeDocument/2006/math" xmlns:v="urn:schemas-microsoft-com:vml" xmlns:wp14="http://schemas.microsoft.com/office/word/2010/wordprocessingDrawing" xmlns:wp="http://schemas.openxmlformats.org/drawingml/2006/wordprocessingDrawing" xmlns:w10="urn:schemas-microsoft-com:office:word" xmlns:w="http://schemas.openxmlformats.org/wordprocessingml/2006/main" xmlns:w14="http://schemas.microsoft.com/office/word/2010/wordml" xmlns:w15="http://schemas.microsoft.com/office/word/2012/wordml" xmlns:w16se="http://schemas.microsoft.com/office/word/2015/wordml/symex" xmlns:wpg="http://schemas.microsoft.com/office/word/2010/wordprocessingGroup" xmlns:wpi="http://schemas.microsoft.com/office/word/2010/wordprocessingInk" xmlns:wne="http://schemas.microsoft.com/office/word/2006/wordml" xmlns:wps="http://schemas.microsoft.com/office/word/2010/wordprocessingShape" mc:Ignorable="w14 w15 w16se wp14">
   <w:endnote w:type="separator" w:id="-1">
     <w:p>
       <w:r>
@@ -10264,7 +10272,7 @@
 </file>
 
 <file path=word/footnotes.xml><?xml version="1.0" encoding="utf-8"?>
-<w:footnotes xmlns:wpc="http://schemas.microsoft.com/office/word/2010/wordprocessingCanvas" xmlns:mc="http://schemas.openxmlformats.org/markup-compatibility/2006" xmlns:o="urn:schemas-microsoft-com:office:office" xmlns:r="http://schemas.openxmlformats.org/officeDocument/2006/relationships" xmlns:m="http://schemas.openxmlformats.org/officeDocument/2006/math" xmlns:v="urn:schemas-microsoft-com:vml" xmlns:wp14="http://schemas.microsoft.com/office/word/2010/wordprocessingDrawing" xmlns:wp="http://schemas.openxmlformats.org/drawingml/2006/wordprocessingDrawing" xmlns:w10="urn:schemas-microsoft-com:office:word" xmlns:w="http://schemas.openxmlformats.org/wordprocessingml/2006/main" xmlns:w14="http://schemas.microsoft.com/office/word/2010/wordml" xmlns:w15="http://schemas.microsoft.com/office/word/2012/wordml" xmlns:wpg="http://schemas.microsoft.com/office/word/2010/wordprocessingGroup" xmlns:wpi="http://schemas.microsoft.com/office/word/2010/wordprocessingInk" xmlns:wne="http://schemas.microsoft.com/office/word/2006/wordml" xmlns:wps="http://schemas.microsoft.com/office/word/2010/wordprocessingShape" mc:Ignorable="w14 w15 wp14">
+<w:footnotes xmlns:wpc="http://schemas.microsoft.com/office/word/2010/wordprocessingCanvas" xmlns:cx="http://schemas.microsoft.com/office/drawing/2014/chartex" xmlns:cx1="http://schemas.microsoft.com/office/drawing/2015/9/8/chartex" xmlns:mc="http://schemas.openxmlformats.org/markup-compatibility/2006" xmlns:o="urn:schemas-microsoft-com:office:office" xmlns:r="http://schemas.openxmlformats.org/officeDocument/2006/relationships" xmlns:m="http://schemas.openxmlformats.org/officeDocument/2006/math" xmlns:v="urn:schemas-microsoft-com:vml" xmlns:wp14="http://schemas.microsoft.com/office/word/2010/wordprocessingDrawing" xmlns:wp="http://schemas.openxmlformats.org/drawingml/2006/wordprocessingDrawing" xmlns:w10="urn:schemas-microsoft-com:office:word" xmlns:w="http://schemas.openxmlformats.org/wordprocessingml/2006/main" xmlns:w14="http://schemas.microsoft.com/office/word/2010/wordml" xmlns:w15="http://schemas.microsoft.com/office/word/2012/wordml" xmlns:w16se="http://schemas.microsoft.com/office/word/2015/wordml/symex" xmlns:wpg="http://schemas.microsoft.com/office/word/2010/wordprocessingGroup" xmlns:wpi="http://schemas.microsoft.com/office/word/2010/wordprocessingInk" xmlns:wne="http://schemas.microsoft.com/office/word/2006/wordml" xmlns:wps="http://schemas.microsoft.com/office/word/2010/wordprocessingShape" mc:Ignorable="w14 w15 w16se wp14">
   <w:footnote w:type="separator" w:id="-1">
     <w:p>
       <w:r>
@@ -10283,7 +10291,7 @@
 </file>
 
 <file path=word/numbering.xml><?xml version="1.0" encoding="utf-8"?>
-<w:numbering xmlns:wpc="http://schemas.microsoft.com/office/word/2010/wordprocessingCanvas" xmlns:mc="http://schemas.openxmlformats.org/markup-compatibility/2006" xmlns:o="urn:schemas-microsoft-com:office:office" xmlns:r="http://schemas.openxmlformats.org/officeDocument/2006/relationships" xmlns:m="http://schemas.openxmlformats.org/officeDocument/2006/math" xmlns:v="urn:schemas-microsoft-com:vml" xmlns:wp14="http://schemas.microsoft.com/office/word/2010/wordprocessingDrawing" xmlns:wp="http://schemas.openxmlformats.org/drawingml/2006/wordprocessingDrawing" xmlns:w10="urn:schemas-microsoft-com:office:word" xmlns:w="http://schemas.openxmlformats.org/wordprocessingml/2006/main" xmlns:w14="http://schemas.microsoft.com/office/word/2010/wordml" xmlns:w15="http://schemas.microsoft.com/office/word/2012/wordml" xmlns:wpg="http://schemas.microsoft.com/office/word/2010/wordprocessingGroup" xmlns:wpi="http://schemas.microsoft.com/office/word/2010/wordprocessingInk" xmlns:wne="http://schemas.microsoft.com/office/word/2006/wordml" xmlns:wps="http://schemas.microsoft.com/office/word/2010/wordprocessingShape" mc:Ignorable="w14 w15 wp14">
+<w:numbering xmlns:wpc="http://schemas.microsoft.com/office/word/2010/wordprocessingCanvas" xmlns:cx="http://schemas.microsoft.com/office/drawing/2014/chartex" xmlns:cx1="http://schemas.microsoft.com/office/drawing/2015/9/8/chartex" xmlns:mc="http://schemas.openxmlformats.org/markup-compatibility/2006" xmlns:o="urn:schemas-microsoft-com:office:office" xmlns:r="http://schemas.openxmlformats.org/officeDocument/2006/relationships" xmlns:m="http://schemas.openxmlformats.org/officeDocument/2006/math" xmlns:v="urn:schemas-microsoft-com:vml" xmlns:wp14="http://schemas.microsoft.com/office/word/2010/wordprocessingDrawing" xmlns:wp="http://schemas.openxmlformats.org/drawingml/2006/wordprocessingDrawing" xmlns:w10="urn:schemas-microsoft-com:office:word" xmlns:w="http://schemas.openxmlformats.org/wordprocessingml/2006/main" xmlns:w14="http://schemas.microsoft.com/office/word/2010/wordml" xmlns:w15="http://schemas.microsoft.com/office/word/2012/wordml" xmlns:w16se="http://schemas.microsoft.com/office/word/2015/wordml/symex" xmlns:wpg="http://schemas.microsoft.com/office/word/2010/wordprocessingGroup" xmlns:wpi="http://schemas.microsoft.com/office/word/2010/wordprocessingInk" xmlns:wne="http://schemas.microsoft.com/office/word/2006/wordml" xmlns:wps="http://schemas.microsoft.com/office/word/2010/wordprocessingShape" mc:Ignorable="w14 w15 w16se wp14">
   <w:abstractNum w:abstractNumId="0" w15:restartNumberingAfterBreak="0">
     <w:nsid w:val="0C387D68"/>
     <w:multiLevelType w:val="multilevel"/>
@@ -10865,7 +10873,7 @@
 </file>
 
 <file path=word/styles.xml><?xml version="1.0" encoding="utf-8"?>
-<w:styles xmlns:mc="http://schemas.openxmlformats.org/markup-compatibility/2006" xmlns:r="http://schemas.openxmlformats.org/officeDocument/2006/relationships" xmlns:w="http://schemas.openxmlformats.org/wordprocessingml/2006/main" xmlns:w14="http://schemas.microsoft.com/office/word/2010/wordml" xmlns:w15="http://schemas.microsoft.com/office/word/2012/wordml" mc:Ignorable="w14 w15">
+<w:styles xmlns:mc="http://schemas.openxmlformats.org/markup-compatibility/2006" xmlns:r="http://schemas.openxmlformats.org/officeDocument/2006/relationships" xmlns:w="http://schemas.openxmlformats.org/wordprocessingml/2006/main" xmlns:w14="http://schemas.microsoft.com/office/word/2010/wordml" xmlns:w15="http://schemas.microsoft.com/office/word/2012/wordml" xmlns:w16se="http://schemas.microsoft.com/office/word/2015/wordml/symex" mc:Ignorable="w14 w15 w16se">
   <w:docDefaults>
     <w:rPrDefault>
       <w:rPr>
@@ -11263,7 +11271,7 @@
     <w:name w:val="heading 1"/>
     <w:basedOn w:val="a0"/>
     <w:next w:val="a"/>
-    <w:link w:val="1Char"/>
+    <w:link w:val="10"/>
     <w:uiPriority w:val="9"/>
     <w:qFormat/>
     <w:rsid w:val="007E7431"/>
@@ -11285,7 +11293,7 @@
     <w:name w:val="heading 2"/>
     <w:basedOn w:val="1"/>
     <w:next w:val="a"/>
-    <w:link w:val="2Char"/>
+    <w:link w:val="20"/>
     <w:uiPriority w:val="9"/>
     <w:qFormat/>
     <w:rsid w:val="007E7431"/>
@@ -11303,7 +11311,7 @@
     <w:name w:val="heading 3"/>
     <w:basedOn w:val="2"/>
     <w:next w:val="a"/>
-    <w:link w:val="3Char"/>
+    <w:link w:val="30"/>
     <w:uiPriority w:val="9"/>
     <w:qFormat/>
     <w:rsid w:val="007E7431"/>
@@ -11321,7 +11329,7 @@
     <w:name w:val="heading 4"/>
     <w:basedOn w:val="a1"/>
     <w:next w:val="a"/>
-    <w:link w:val="4Char"/>
+    <w:link w:val="40"/>
     <w:uiPriority w:val="9"/>
     <w:unhideWhenUsed/>
     <w:qFormat/>
@@ -11372,7 +11380,7 @@
   <w:style w:type="paragraph" w:styleId="a5">
     <w:name w:val="header"/>
     <w:basedOn w:val="a"/>
-    <w:link w:val="Char"/>
+    <w:link w:val="a6"/>
     <w:uiPriority w:val="99"/>
     <w:unhideWhenUsed/>
     <w:rsid w:val="007E7431"/>
@@ -11392,8 +11400,8 @@
       <w:szCs w:val="18"/>
     </w:rPr>
   </w:style>
-  <w:style w:type="character" w:customStyle="1" w:styleId="Char">
-    <w:name w:val="页眉 Char"/>
+  <w:style w:type="character" w:customStyle="1" w:styleId="a6">
+    <w:name w:val="页眉 字符"/>
     <w:basedOn w:val="a2"/>
     <w:link w:val="a5"/>
     <w:uiPriority w:val="99"/>
@@ -11403,10 +11411,10 @@
       <w:szCs w:val="18"/>
     </w:rPr>
   </w:style>
-  <w:style w:type="paragraph" w:styleId="a6">
+  <w:style w:type="paragraph" w:styleId="a7">
     <w:name w:val="footer"/>
     <w:basedOn w:val="a"/>
-    <w:link w:val="Char0"/>
+    <w:link w:val="a8"/>
     <w:uiPriority w:val="99"/>
     <w:unhideWhenUsed/>
     <w:rsid w:val="007E7431"/>
@@ -11423,10 +11431,10 @@
       <w:szCs w:val="18"/>
     </w:rPr>
   </w:style>
-  <w:style w:type="character" w:customStyle="1" w:styleId="Char0">
-    <w:name w:val="页脚 Char"/>
+  <w:style w:type="character" w:customStyle="1" w:styleId="a8">
+    <w:name w:val="页脚 字符"/>
     <w:basedOn w:val="a2"/>
-    <w:link w:val="a6"/>
+    <w:link w:val="a7"/>
     <w:uiPriority w:val="99"/>
     <w:rsid w:val="007E7431"/>
     <w:rPr>
@@ -11434,8 +11442,8 @@
       <w:szCs w:val="18"/>
     </w:rPr>
   </w:style>
-  <w:style w:type="character" w:customStyle="1" w:styleId="1Char">
-    <w:name w:val="标题 1 Char"/>
+  <w:style w:type="character" w:customStyle="1" w:styleId="10">
+    <w:name w:val="标题 1 字符"/>
     <w:basedOn w:val="a2"/>
     <w:link w:val="1"/>
     <w:uiPriority w:val="9"/>
@@ -11446,8 +11454,8 @@
       <w:szCs w:val="30"/>
     </w:rPr>
   </w:style>
-  <w:style w:type="character" w:customStyle="1" w:styleId="2Char">
-    <w:name w:val="标题 2 Char"/>
+  <w:style w:type="character" w:customStyle="1" w:styleId="20">
+    <w:name w:val="标题 2 字符"/>
     <w:basedOn w:val="a2"/>
     <w:link w:val="2"/>
     <w:uiPriority w:val="9"/>
@@ -11458,8 +11466,8 @@
       <w:szCs w:val="30"/>
     </w:rPr>
   </w:style>
-  <w:style w:type="character" w:customStyle="1" w:styleId="3Char">
-    <w:name w:val="标题 3 Char"/>
+  <w:style w:type="character" w:customStyle="1" w:styleId="30">
+    <w:name w:val="标题 3 字符"/>
     <w:basedOn w:val="a2"/>
     <w:link w:val="3"/>
     <w:uiPriority w:val="9"/>
@@ -11470,8 +11478,8 @@
       <w:szCs w:val="30"/>
     </w:rPr>
   </w:style>
-  <w:style w:type="character" w:customStyle="1" w:styleId="4Char">
-    <w:name w:val="标题 4 Char"/>
+  <w:style w:type="character" w:customStyle="1" w:styleId="40">
+    <w:name w:val="标题 4 字符"/>
     <w:basedOn w:val="a2"/>
     <w:link w:val="4"/>
     <w:uiPriority w:val="9"/>
@@ -11482,7 +11490,7 @@
       <w:szCs w:val="24"/>
     </w:rPr>
   </w:style>
-  <w:style w:type="table" w:styleId="a7">
+  <w:style w:type="table" w:styleId="a9">
     <w:name w:val="Table Grid"/>
     <w:basedOn w:val="a3"/>
     <w:uiPriority w:val="39"/>
@@ -11512,7 +11520,7 @@
       </w:numPr>
     </w:pPr>
   </w:style>
-  <w:style w:type="table" w:styleId="10">
+  <w:style w:type="table" w:styleId="12">
     <w:name w:val="Grid Table 1 Light"/>
     <w:basedOn w:val="a3"/>
     <w:uiPriority w:val="46"/>
@@ -11595,10 +11603,10 @@
       <w:jc w:val="both"/>
     </w:pPr>
   </w:style>
-  <w:style w:type="paragraph" w:styleId="a8">
+  <w:style w:type="paragraph" w:styleId="aa">
     <w:name w:val="endnote text"/>
     <w:basedOn w:val="a"/>
-    <w:link w:val="Char1"/>
+    <w:link w:val="ab"/>
     <w:uiPriority w:val="99"/>
     <w:unhideWhenUsed/>
     <w:rsid w:val="007E7431"/>
@@ -11611,10 +11619,10 @@
       <w:szCs w:val="24"/>
     </w:rPr>
   </w:style>
-  <w:style w:type="character" w:customStyle="1" w:styleId="Char1">
-    <w:name w:val="尾注文本 Char"/>
+  <w:style w:type="character" w:customStyle="1" w:styleId="ab">
+    <w:name w:val="尾注文本 字符"/>
     <w:basedOn w:val="a2"/>
-    <w:link w:val="a8"/>
+    <w:link w:val="aa"/>
     <w:uiPriority w:val="99"/>
     <w:rsid w:val="007E7431"/>
     <w:rPr>
@@ -11622,12 +11630,12 @@
       <w:szCs w:val="24"/>
     </w:rPr>
   </w:style>
-  <w:style w:type="paragraph" w:styleId="a9">
+  <w:style w:type="paragraph" w:styleId="ac">
     <w:name w:val="caption"/>
     <w:aliases w:val="题注-图"/>
-    <w:basedOn w:val="aa"/>
+    <w:basedOn w:val="ad"/>
     <w:next w:val="a"/>
-    <w:link w:val="Char2"/>
+    <w:link w:val="ae"/>
     <w:autoRedefine/>
     <w:unhideWhenUsed/>
     <w:qFormat/>
@@ -11649,11 +11657,11 @@
     <w:basedOn w:val="a2"/>
     <w:rsid w:val="00A953D7"/>
   </w:style>
-  <w:style w:type="character" w:customStyle="1" w:styleId="Char2">
-    <w:name w:val="题注 Char"/>
-    <w:aliases w:val="题注-图 Char"/>
+  <w:style w:type="character" w:customStyle="1" w:styleId="ae">
+    <w:name w:val="题注 字符"/>
+    <w:aliases w:val="题注-图 字符"/>
     <w:basedOn w:val="a2"/>
-    <w:link w:val="a9"/>
+    <w:link w:val="ac"/>
     <w:rsid w:val="00A953D7"/>
     <w:rPr>
       <w:rFonts w:ascii="Times New Roman" w:hAnsi="Times New Roman" w:cs="Times New Roman"/>
@@ -11662,7 +11670,7 @@
       <w:szCs w:val="21"/>
     </w:rPr>
   </w:style>
-  <w:style w:type="paragraph" w:styleId="aa">
+  <w:style w:type="paragraph" w:styleId="ad">
     <w:name w:val="Normal (Web)"/>
     <w:basedOn w:val="a"/>
     <w:uiPriority w:val="99"/>
@@ -11944,7 +11952,7 @@
 </file>
 
 <file path=customXml/itemProps1.xml><?xml version="1.0" encoding="utf-8"?>
-<ds:datastoreItem xmlns:ds="http://schemas.openxmlformats.org/officeDocument/2006/customXml" ds:itemID="{CA9FAE86-121C-470F-AEB5-1A8F41BA2366}">
+<ds:datastoreItem xmlns:ds="http://schemas.openxmlformats.org/officeDocument/2006/customXml" ds:itemID="{82955358-3C56-401D-BBDE-B43F2BB30EC4}">
   <ds:schemaRefs>
     <ds:schemaRef ds:uri="http://schemas.openxmlformats.org/officeDocument/2006/bibliography"/>
   </ds:schemaRefs>

</xml_diff>